<commit_message>
created the first model-controller-view
</commit_message>
<xml_diff>
--- a/Documents/running doc.docx
+++ b/Documents/running doc.docx
@@ -90,15 +90,28 @@
     </w:p>
     <w:p>
       <w:r>
+        <w:t xml:space="preserve">Let’s make a </w:t>
+      </w:r>
+      <w:proofErr w:type="spellStart"/>
+      <w:r>
+        <w:t>db</w:t>
+      </w:r>
+      <w:proofErr w:type="spellEnd"/>
+      <w:r>
+        <w:t xml:space="preserve"> model.</w:t>
+      </w:r>
+    </w:p>
+    <w:p>
+      <w:r>
         <w:rPr>
           <w:noProof/>
         </w:rPr>
         <w:lastRenderedPageBreak/>
         <w:drawing>
-          <wp:inline distT="0" distB="0" distL="0" distR="0" wp14:anchorId="2FA29F3F" wp14:editId="58BCA554">
-            <wp:extent cx="5943600" cy="3470275"/>
+          <wp:inline distT="0" distB="0" distL="0" distR="0" wp14:anchorId="32CC95AC" wp14:editId="47BD8A47">
+            <wp:extent cx="5943600" cy="3641090"/>
             <wp:effectExtent l="0" t="0" r="0" b="0"/>
-            <wp:docPr id="2" name="Picture 2"/>
+            <wp:docPr id="5" name="Picture 5"/>
             <wp:cNvGraphicFramePr>
               <a:graphicFrameLocks xmlns:a="http://schemas.openxmlformats.org/drawingml/2006/main" noChangeAspect="1"/>
             </wp:cNvGraphicFramePr>
@@ -118,7 +131,7 @@
                   <pic:spPr>
                     <a:xfrm>
                       <a:off x="0" y="0"/>
-                      <a:ext cx="5943600" cy="3470275"/>
+                      <a:ext cx="5943600" cy="3641090"/>
                     </a:xfrm>
                     <a:prstGeom prst="rect">
                       <a:avLst/>
@@ -130,6 +143,99 @@
           </wp:inline>
         </w:drawing>
       </w:r>
+    </w:p>
+    <w:p>
+      <w:r>
+        <w:rPr>
+          <w:noProof/>
+        </w:rPr>
+        <w:lastRenderedPageBreak/>
+        <w:drawing>
+          <wp:inline distT="0" distB="0" distL="0" distR="0" wp14:anchorId="30AF1D8B" wp14:editId="1BE56659">
+            <wp:extent cx="5219048" cy="6171429"/>
+            <wp:effectExtent l="0" t="0" r="1270" b="1270"/>
+            <wp:docPr id="8" name="Picture 8"/>
+            <wp:cNvGraphicFramePr>
+              <a:graphicFrameLocks xmlns:a="http://schemas.openxmlformats.org/drawingml/2006/main" noChangeAspect="1"/>
+            </wp:cNvGraphicFramePr>
+            <a:graphic xmlns:a="http://schemas.openxmlformats.org/drawingml/2006/main">
+              <a:graphicData uri="http://schemas.openxmlformats.org/drawingml/2006/picture">
+                <pic:pic xmlns:pic="http://schemas.openxmlformats.org/drawingml/2006/picture">
+                  <pic:nvPicPr>
+                    <pic:cNvPr id="0" name=""/>
+                    <pic:cNvPicPr/>
+                  </pic:nvPicPr>
+                  <pic:blipFill>
+                    <a:blip r:embed="rId7"/>
+                    <a:stretch>
+                      <a:fillRect/>
+                    </a:stretch>
+                  </pic:blipFill>
+                  <pic:spPr>
+                    <a:xfrm>
+                      <a:off x="0" y="0"/>
+                      <a:ext cx="5219048" cy="6171429"/>
+                    </a:xfrm>
+                    <a:prstGeom prst="rect">
+                      <a:avLst/>
+                    </a:prstGeom>
+                  </pic:spPr>
+                </pic:pic>
+              </a:graphicData>
+            </a:graphic>
+          </wp:inline>
+        </w:drawing>
+      </w:r>
+    </w:p>
+    <w:p>
+      <w:r>
+        <w:rPr>
+          <w:noProof/>
+        </w:rPr>
+        <w:lastRenderedPageBreak/>
+        <w:drawing>
+          <wp:inline distT="0" distB="0" distL="0" distR="0" wp14:anchorId="087D5991" wp14:editId="31E57FDD">
+            <wp:extent cx="5943600" cy="3641725"/>
+            <wp:effectExtent l="0" t="0" r="0" b="0"/>
+            <wp:docPr id="9" name="Picture 9"/>
+            <wp:cNvGraphicFramePr>
+              <a:graphicFrameLocks xmlns:a="http://schemas.openxmlformats.org/drawingml/2006/main" noChangeAspect="1"/>
+            </wp:cNvGraphicFramePr>
+            <a:graphic xmlns:a="http://schemas.openxmlformats.org/drawingml/2006/main">
+              <a:graphicData uri="http://schemas.openxmlformats.org/drawingml/2006/picture">
+                <pic:pic xmlns:pic="http://schemas.openxmlformats.org/drawingml/2006/picture">
+                  <pic:nvPicPr>
+                    <pic:cNvPr id="0" name=""/>
+                    <pic:cNvPicPr/>
+                  </pic:nvPicPr>
+                  <pic:blipFill>
+                    <a:blip r:embed="rId8"/>
+                    <a:stretch>
+                      <a:fillRect/>
+                    </a:stretch>
+                  </pic:blipFill>
+                  <pic:spPr>
+                    <a:xfrm>
+                      <a:off x="0" y="0"/>
+                      <a:ext cx="5943600" cy="3641725"/>
+                    </a:xfrm>
+                    <a:prstGeom prst="rect">
+                      <a:avLst/>
+                    </a:prstGeom>
+                  </pic:spPr>
+                </pic:pic>
+              </a:graphicData>
+            </a:graphic>
+          </wp:inline>
+        </w:drawing>
+      </w:r>
+    </w:p>
+    <w:p>
+      <w:r>
+        <w:t>Making a context has been troublesome for me in the past.  I’m hopeful this round will work out better.  I brought in a single table for testing.</w:t>
+      </w:r>
+    </w:p>
+    <w:p>
       <w:bookmarkStart w:id="0" w:name="_GoBack"/>
       <w:bookmarkEnd w:id="0"/>
     </w:p>

</xml_diff>